<commit_message>
Finished testing cases and design
</commit_message>
<xml_diff>
--- a/design/Laboratorio 4 - Diseño de pruebas.docx
+++ b/design/Laboratorio 4 - Diseño de pruebas.docx
@@ -1915,8 +1915,6 @@
               </w:rPr>
               <w:t>3</w:t>
             </w:r>
-            <w:bookmarkStart w:id="0" w:name="_GoBack"/>
-            <w:bookmarkEnd w:id="0"/>
             <w:r>
               <w:rPr>
                 <w:lang w:val="es-ES"/>
@@ -2079,6 +2077,8 @@
                 <w:lang w:val="es-ES"/>
               </w:rPr>
             </w:pPr>
+            <w:bookmarkStart w:id="0" w:name="_GoBack"/>
+            <w:bookmarkEnd w:id="0"/>
             <w:proofErr w:type="spellStart"/>
             <w:r>
               <w:rPr>
@@ -2182,14 +2182,14 @@
               <w:rPr>
                 <w:lang w:val="es-ES"/>
               </w:rPr>
-              <w:t>Sortings.TIME</w:t>
-            </w:r>
-            <w:proofErr w:type="spellEnd"/>
-            <w:r>
-              <w:rPr>
-                <w:lang w:val="es-ES"/>
-              </w:rPr>
-              <w:t>, “2019-06-12 – 02:16-PM”</w:t>
+              <w:t>Sortings.AIRLINE</w:t>
+            </w:r>
+            <w:proofErr w:type="spellEnd"/>
+            <w:r>
+              <w:rPr>
+                <w:lang w:val="es-ES"/>
+              </w:rPr>
+              <w:t>, “Avianca”</w:t>
             </w:r>
           </w:p>
         </w:tc>
@@ -2208,7 +2208,7 @@
               <w:rPr>
                 <w:lang w:val="es-ES"/>
               </w:rPr>
-              <w:t>Una lista de un único elemento con el primer vuelo de la lista original en ella.</w:t>
+              <w:t>Una lista de un único elemento con el tercer elemento de la lista original en ella.</w:t>
             </w:r>
           </w:p>
         </w:tc>
@@ -2333,7 +2333,7 @@
               <w:rPr>
                 <w:lang w:val="es-ES"/>
               </w:rPr>
-              <w:t>Sortings.TIME</w:t>
+              <w:t>Sortings.AIRLINE</w:t>
             </w:r>
             <w:proofErr w:type="spellEnd"/>
             <w:r>
@@ -2347,7 +2347,7 @@
               <w:rPr>
                 <w:lang w:val="es-ES"/>
               </w:rPr>
-              <w:t>asd</w:t>
+              <w:t>Ecolines</w:t>
             </w:r>
             <w:proofErr w:type="spellEnd"/>
             <w:r>
@@ -2373,21 +2373,7 @@
               <w:rPr>
                 <w:lang w:val="es-ES"/>
               </w:rPr>
-              <w:t xml:space="preserve">Excepción </w:t>
-            </w:r>
-            <w:proofErr w:type="spellStart"/>
-            <w:r>
-              <w:rPr>
-                <w:lang w:val="es-ES"/>
-              </w:rPr>
-              <w:t>NumberFormatException</w:t>
-            </w:r>
-            <w:proofErr w:type="spellEnd"/>
-            <w:r>
-              <w:rPr>
-                <w:lang w:val="es-ES"/>
-              </w:rPr>
-              <w:t xml:space="preserve"> es lanzada y no se encuentra ningún objeto.</w:t>
+              <w:t>Se entrega una lista vacía.</w:t>
             </w:r>
           </w:p>
         </w:tc>
@@ -2436,7 +2422,7 @@
               <w:rPr>
                 <w:lang w:val="es-ES"/>
               </w:rPr>
-              <w:t>search</w:t>
+              <w:t>Search</w:t>
             </w:r>
             <w:proofErr w:type="spellEnd"/>
             <w:r>
@@ -2511,14 +2497,28 @@
               <w:rPr>
                 <w:lang w:val="es-ES"/>
               </w:rPr>
-              <w:t>Sortings.AIRLINE</w:t>
-            </w:r>
-            <w:proofErr w:type="spellEnd"/>
-            <w:r>
-              <w:rPr>
-                <w:lang w:val="es-ES"/>
-              </w:rPr>
-              <w:t>, “Avianca”</w:t>
+              <w:t>Sortings.DESTINATION</w:t>
+            </w:r>
+            <w:proofErr w:type="spellEnd"/>
+            <w:r>
+              <w:rPr>
+                <w:lang w:val="es-ES"/>
+              </w:rPr>
+              <w:t>, “</w:t>
+            </w:r>
+            <w:proofErr w:type="spellStart"/>
+            <w:r>
+              <w:rPr>
+                <w:lang w:val="es-ES"/>
+              </w:rPr>
+              <w:t>Bogota</w:t>
+            </w:r>
+            <w:proofErr w:type="spellEnd"/>
+            <w:r>
+              <w:rPr>
+                <w:lang w:val="es-ES"/>
+              </w:rPr>
+              <w:t>”</w:t>
             </w:r>
           </w:p>
         </w:tc>
@@ -2537,7 +2537,7 @@
               <w:rPr>
                 <w:lang w:val="es-ES"/>
               </w:rPr>
-              <w:t>Una lista de un único elemento con el tercer elemento de la lista original en ella.</w:t>
+              <w:t>Una lista de un único elemento con el cuarto elemento de la lista original en ella.</w:t>
             </w:r>
           </w:p>
         </w:tc>
@@ -2662,21 +2662,21 @@
               <w:rPr>
                 <w:lang w:val="es-ES"/>
               </w:rPr>
-              <w:t>Sortings.AIRLINE</w:t>
-            </w:r>
-            <w:proofErr w:type="spellEnd"/>
-            <w:r>
-              <w:rPr>
-                <w:lang w:val="es-ES"/>
-              </w:rPr>
-              <w:t>, “</w:t>
-            </w:r>
-            <w:proofErr w:type="spellStart"/>
-            <w:r>
-              <w:rPr>
-                <w:lang w:val="es-ES"/>
-              </w:rPr>
-              <w:t>Ecolines</w:t>
+              <w:t>Sortings.DESTINATION</w:t>
+            </w:r>
+            <w:proofErr w:type="spellEnd"/>
+            <w:r>
+              <w:rPr>
+                <w:lang w:val="es-ES"/>
+              </w:rPr>
+              <w:t xml:space="preserve">, “Ciudad de </w:t>
+            </w:r>
+            <w:proofErr w:type="spellStart"/>
+            <w:r>
+              <w:rPr>
+                <w:lang w:val="es-ES"/>
+              </w:rPr>
+              <w:t>Mexico</w:t>
             </w:r>
             <w:proofErr w:type="spellEnd"/>
             <w:r>
@@ -2826,28 +2826,14 @@
               <w:rPr>
                 <w:lang w:val="es-ES"/>
               </w:rPr>
-              <w:t>Sortings.DESTINATION</w:t>
-            </w:r>
-            <w:proofErr w:type="spellEnd"/>
-            <w:r>
-              <w:rPr>
-                <w:lang w:val="es-ES"/>
-              </w:rPr>
-              <w:t>, “</w:t>
-            </w:r>
-            <w:proofErr w:type="spellStart"/>
-            <w:r>
-              <w:rPr>
-                <w:lang w:val="es-ES"/>
-              </w:rPr>
-              <w:t>Bogota</w:t>
-            </w:r>
-            <w:proofErr w:type="spellEnd"/>
-            <w:r>
-              <w:rPr>
-                <w:lang w:val="es-ES"/>
-              </w:rPr>
-              <w:t>”</w:t>
+              <w:t>Sortings.FLIGHT_NUMBER</w:t>
+            </w:r>
+            <w:proofErr w:type="spellEnd"/>
+            <w:r>
+              <w:rPr>
+                <w:lang w:val="es-ES"/>
+              </w:rPr>
+              <w:t>, “C80192”</w:t>
             </w:r>
           </w:p>
         </w:tc>
@@ -2866,7 +2852,7 @@
               <w:rPr>
                 <w:lang w:val="es-ES"/>
               </w:rPr>
-              <w:t>Una lista de un único elemento con el cuarto elemento de la lista original en ella.</w:t>
+              <w:t>Una lista de un único elemento con el segundo elemento de la lista original en ella.</w:t>
             </w:r>
           </w:p>
         </w:tc>
@@ -2916,7 +2902,7 @@
               <w:rPr>
                 <w:lang w:val="es-ES"/>
               </w:rPr>
-              <w:t>search</w:t>
+              <w:t>Search</w:t>
             </w:r>
             <w:proofErr w:type="spellEnd"/>
             <w:r>
@@ -2991,28 +2977,14 @@
               <w:rPr>
                 <w:lang w:val="es-ES"/>
               </w:rPr>
-              <w:t>Sortings.DESTINATION</w:t>
-            </w:r>
-            <w:proofErr w:type="spellEnd"/>
-            <w:r>
-              <w:rPr>
-                <w:lang w:val="es-ES"/>
-              </w:rPr>
-              <w:t xml:space="preserve">, “Ciudad de </w:t>
-            </w:r>
-            <w:proofErr w:type="spellStart"/>
-            <w:r>
-              <w:rPr>
-                <w:lang w:val="es-ES"/>
-              </w:rPr>
-              <w:t>Mexico</w:t>
-            </w:r>
-            <w:proofErr w:type="spellEnd"/>
-            <w:r>
-              <w:rPr>
-                <w:lang w:val="es-ES"/>
-              </w:rPr>
-              <w:t>”</w:t>
+              <w:t>Sortings.FLIGHT_NUMBER</w:t>
+            </w:r>
+            <w:proofErr w:type="spellEnd"/>
+            <w:r>
+              <w:rPr>
+                <w:lang w:val="es-ES"/>
+              </w:rPr>
+              <w:t>, “D80192”</w:t>
             </w:r>
           </w:p>
         </w:tc>
@@ -3155,14 +3127,14 @@
               <w:rPr>
                 <w:lang w:val="es-ES"/>
               </w:rPr>
-              <w:t>Sortings.FLIGHT_NUMBER</w:t>
-            </w:r>
-            <w:proofErr w:type="spellEnd"/>
-            <w:r>
-              <w:rPr>
-                <w:lang w:val="es-ES"/>
-              </w:rPr>
-              <w:t>, “C80192”</w:t>
+              <w:t>Sortings.BOARDING_GATE</w:t>
+            </w:r>
+            <w:proofErr w:type="spellEnd"/>
+            <w:r>
+              <w:rPr>
+                <w:lang w:val="es-ES"/>
+              </w:rPr>
+              <w:t>, 4</w:t>
             </w:r>
           </w:p>
         </w:tc>
@@ -3181,7 +3153,7 @@
               <w:rPr>
                 <w:lang w:val="es-ES"/>
               </w:rPr>
-              <w:t>Una lista de un único elemento con el segundo elemento de la lista original en ella.</w:t>
+              <w:t>Una lista de un único elemento con el cuarto elemento de la lista original en ella.</w:t>
             </w:r>
           </w:p>
         </w:tc>
@@ -3306,14 +3278,14 @@
               <w:rPr>
                 <w:lang w:val="es-ES"/>
               </w:rPr>
-              <w:t>Sortings.FLIGHT_NUMBER</w:t>
-            </w:r>
-            <w:proofErr w:type="spellEnd"/>
-            <w:r>
-              <w:rPr>
-                <w:lang w:val="es-ES"/>
-              </w:rPr>
-              <w:t>, “D80192”</w:t>
+              <w:t>Sortings.BOARDING_GATE</w:t>
+            </w:r>
+            <w:proofErr w:type="spellEnd"/>
+            <w:r>
+              <w:rPr>
+                <w:lang w:val="es-ES"/>
+              </w:rPr>
+              <w:t>, 5</w:t>
             </w:r>
           </w:p>
         </w:tc>
@@ -3325,6 +3297,7 @@
             <w:pPr>
               <w:cnfStyle w:val="000000100000" w:firstRow="0" w:lastRow="0" w:firstColumn="0" w:lastColumn="0" w:oddVBand="0" w:evenVBand="0" w:oddHBand="1" w:evenHBand="0" w:firstRowFirstColumn="0" w:firstRowLastColumn="0" w:lastRowFirstColumn="0" w:lastRowLastColumn="0"/>
               <w:rPr>
+                <w:u w:val="single"/>
                 <w:lang w:val="es-ES"/>
               </w:rPr>
             </w:pPr>
@@ -3381,7 +3354,7 @@
               <w:rPr>
                 <w:lang w:val="es-ES"/>
               </w:rPr>
-              <w:t>Search</w:t>
+              <w:t>Sort</w:t>
             </w:r>
             <w:proofErr w:type="spellEnd"/>
             <w:r>
@@ -3390,33 +3363,11 @@
               </w:rPr>
               <w:t>(</w:t>
             </w:r>
-            <w:proofErr w:type="spellStart"/>
             <w:proofErr w:type="gramEnd"/>
             <w:r>
               <w:rPr>
                 <w:lang w:val="es-ES"/>
               </w:rPr>
-              <w:t>Sortings</w:t>
-            </w:r>
-            <w:proofErr w:type="spellEnd"/>
-            <w:r>
-              <w:rPr>
-                <w:lang w:val="es-ES"/>
-              </w:rPr>
-              <w:t xml:space="preserve">, </w:t>
-            </w:r>
-            <w:proofErr w:type="spellStart"/>
-            <w:r>
-              <w:rPr>
-                <w:lang w:val="es-ES"/>
-              </w:rPr>
-              <w:t>String</w:t>
-            </w:r>
-            <w:proofErr w:type="spellEnd"/>
-            <w:r>
-              <w:rPr>
-                <w:lang w:val="es-ES"/>
-              </w:rPr>
               <w:t>)</w:t>
             </w:r>
           </w:p>
@@ -3456,15 +3407,9 @@
               <w:rPr>
                 <w:lang w:val="es-ES"/>
               </w:rPr>
-              <w:t>Sortings.BOARDING_GATE</w:t>
-            </w:r>
-            <w:proofErr w:type="spellEnd"/>
-            <w:r>
-              <w:rPr>
-                <w:lang w:val="es-ES"/>
-              </w:rPr>
-              <w:t>, 4</w:t>
-            </w:r>
+              <w:t>Sortings.AIRLINE</w:t>
+            </w:r>
+            <w:proofErr w:type="spellEnd"/>
           </w:p>
         </w:tc>
         <w:tc>
@@ -3482,7 +3427,7 @@
               <w:rPr>
                 <w:lang w:val="es-ES"/>
               </w:rPr>
-              <w:t>Una lista de un único elemento con el cuarto elemento de la lista original en ella.</w:t>
+              <w:t>La lista se ordena en el siguiente orden: cuarto, tercero, segundo, primero.</w:t>
             </w:r>
           </w:p>
         </w:tc>
@@ -3532,7 +3477,7 @@
               <w:rPr>
                 <w:lang w:val="es-ES"/>
               </w:rPr>
-              <w:t>Search</w:t>
+              <w:t>Sort</w:t>
             </w:r>
             <w:proofErr w:type="spellEnd"/>
             <w:r>
@@ -3541,33 +3486,11 @@
               </w:rPr>
               <w:t>(</w:t>
             </w:r>
-            <w:proofErr w:type="spellStart"/>
             <w:proofErr w:type="gramEnd"/>
             <w:r>
               <w:rPr>
                 <w:lang w:val="es-ES"/>
               </w:rPr>
-              <w:t>Sortings</w:t>
-            </w:r>
-            <w:proofErr w:type="spellEnd"/>
-            <w:r>
-              <w:rPr>
-                <w:lang w:val="es-ES"/>
-              </w:rPr>
-              <w:t xml:space="preserve">, </w:t>
-            </w:r>
-            <w:proofErr w:type="spellStart"/>
-            <w:r>
-              <w:rPr>
-                <w:lang w:val="es-ES"/>
-              </w:rPr>
-              <w:t>String</w:t>
-            </w:r>
-            <w:proofErr w:type="spellEnd"/>
-            <w:r>
-              <w:rPr>
-                <w:lang w:val="es-ES"/>
-              </w:rPr>
               <w:t>)</w:t>
             </w:r>
           </w:p>
@@ -3607,15 +3530,9 @@
               <w:rPr>
                 <w:lang w:val="es-ES"/>
               </w:rPr>
-              <w:t>Sortings.BOARDING_GATE</w:t>
-            </w:r>
-            <w:proofErr w:type="spellEnd"/>
-            <w:r>
-              <w:rPr>
-                <w:lang w:val="es-ES"/>
-              </w:rPr>
-              <w:t>, 5</w:t>
-            </w:r>
+              <w:t>Sortings.DESTINATION</w:t>
+            </w:r>
+            <w:proofErr w:type="spellEnd"/>
           </w:p>
         </w:tc>
         <w:tc>
@@ -3626,15 +3543,14 @@
             <w:pPr>
               <w:cnfStyle w:val="000000100000" w:firstRow="0" w:lastRow="0" w:firstColumn="0" w:lastColumn="0" w:oddVBand="0" w:evenVBand="0" w:oddHBand="1" w:evenHBand="0" w:firstRowFirstColumn="0" w:firstRowLastColumn="0" w:lastRowFirstColumn="0" w:lastRowLastColumn="0"/>
               <w:rPr>
-                <w:u w:val="single"/>
-                <w:lang w:val="es-ES"/>
-              </w:rPr>
-            </w:pPr>
-            <w:r>
-              <w:rPr>
-                <w:lang w:val="es-ES"/>
-              </w:rPr>
-              <w:t>Se entrega una lista vacía.</w:t>
+                <w:lang w:val="es-ES"/>
+              </w:rPr>
+            </w:pPr>
+            <w:r>
+              <w:rPr>
+                <w:lang w:val="es-ES"/>
+              </w:rPr>
+              <w:t>La lista se ordena en el siguiente orden: cuarto, primero, segundo, tercero.</w:t>
             </w:r>
           </w:p>
         </w:tc>
@@ -3683,7 +3599,7 @@
               <w:rPr>
                 <w:lang w:val="es-ES"/>
               </w:rPr>
-              <w:t>sort</w:t>
+              <w:t>Sort</w:t>
             </w:r>
             <w:proofErr w:type="spellEnd"/>
             <w:r>
@@ -3692,19 +3608,11 @@
               </w:rPr>
               <w:t>(</w:t>
             </w:r>
-            <w:proofErr w:type="spellStart"/>
             <w:proofErr w:type="gramEnd"/>
             <w:r>
               <w:rPr>
                 <w:lang w:val="es-ES"/>
               </w:rPr>
-              <w:t>Sortings</w:t>
-            </w:r>
-            <w:proofErr w:type="spellEnd"/>
-            <w:r>
-              <w:rPr>
-                <w:lang w:val="es-ES"/>
-              </w:rPr>
               <w:t>)</w:t>
             </w:r>
           </w:p>
@@ -3744,7 +3652,7 @@
               <w:rPr>
                 <w:lang w:val="es-ES"/>
               </w:rPr>
-              <w:t>Sortings.TIME</w:t>
+              <w:t>Sortings.FLIGHT_NUMBER</w:t>
             </w:r>
             <w:proofErr w:type="spellEnd"/>
           </w:p>
@@ -3764,7 +3672,7 @@
               <w:rPr>
                 <w:lang w:val="es-ES"/>
               </w:rPr>
-              <w:t>La lista se ordena en el siguiente orden: segundo, tercero, cuarto, primero.</w:t>
+              <w:t>La lista se ordena en el siguiente orden: tercero, cuarto, segundo, primero.</w:t>
             </w:r>
           </w:p>
         </w:tc>
@@ -3823,19 +3731,11 @@
               </w:rPr>
               <w:t>(</w:t>
             </w:r>
-            <w:proofErr w:type="spellStart"/>
             <w:proofErr w:type="gramEnd"/>
             <w:r>
               <w:rPr>
                 <w:lang w:val="es-ES"/>
               </w:rPr>
-              <w:t>Sortings</w:t>
-            </w:r>
-            <w:proofErr w:type="spellEnd"/>
-            <w:r>
-              <w:rPr>
-                <w:lang w:val="es-ES"/>
-              </w:rPr>
               <w:t>)</w:t>
             </w:r>
           </w:p>
@@ -3875,7 +3775,7 @@
               <w:rPr>
                 <w:lang w:val="es-ES"/>
               </w:rPr>
-              <w:t>Sortings.AIRLINE</w:t>
+              <w:t>Sortings.BOARDING_GATE</w:t>
             </w:r>
             <w:proofErr w:type="spellEnd"/>
           </w:p>
@@ -3887,397 +3787,6 @@
           <w:p>
             <w:pPr>
               <w:cnfStyle w:val="000000100000" w:firstRow="0" w:lastRow="0" w:firstColumn="0" w:lastColumn="0" w:oddVBand="0" w:evenVBand="0" w:oddHBand="1" w:evenHBand="0" w:firstRowFirstColumn="0" w:firstRowLastColumn="0" w:lastRowFirstColumn="0" w:lastRowLastColumn="0"/>
-              <w:rPr>
-                <w:lang w:val="es-ES"/>
-              </w:rPr>
-            </w:pPr>
-            <w:r>
-              <w:rPr>
-                <w:lang w:val="es-ES"/>
-              </w:rPr>
-              <w:t>La lista se ordena en el siguiente orden: cuarto, tercero, segundo, primero.</w:t>
-            </w:r>
-          </w:p>
-        </w:tc>
-      </w:tr>
-      <w:tr>
-        <w:trPr>
-          <w:trHeight w:val="399"/>
-        </w:trPr>
-        <w:tc>
-          <w:tcPr>
-            <w:cnfStyle w:val="001000000000" w:firstRow="0" w:lastRow="0" w:firstColumn="1" w:lastColumn="0" w:oddVBand="0" w:evenVBand="0" w:oddHBand="0" w:evenHBand="0" w:firstRowFirstColumn="0" w:firstRowLastColumn="0" w:lastRowFirstColumn="0" w:lastRowLastColumn="0"/>
-            <w:tcW w:w="570" w:type="pct"/>
-          </w:tcPr>
-          <w:p>
-            <w:pPr>
-              <w:rPr>
-                <w:b w:val="0"/>
-                <w:lang w:val="es-ES"/>
-              </w:rPr>
-            </w:pPr>
-            <w:proofErr w:type="spellStart"/>
-            <w:r>
-              <w:rPr>
-                <w:b w:val="0"/>
-                <w:lang w:val="es-ES"/>
-              </w:rPr>
-              <w:t>AirportTest</w:t>
-            </w:r>
-            <w:proofErr w:type="spellEnd"/>
-          </w:p>
-        </w:tc>
-        <w:tc>
-          <w:tcPr>
-            <w:tcW w:w="998" w:type="pct"/>
-          </w:tcPr>
-          <w:p>
-            <w:pPr>
-              <w:cnfStyle w:val="000000000000" w:firstRow="0" w:lastRow="0" w:firstColumn="0" w:lastColumn="0" w:oddVBand="0" w:evenVBand="0" w:oddHBand="0" w:evenHBand="0" w:firstRowFirstColumn="0" w:firstRowLastColumn="0" w:lastRowFirstColumn="0" w:lastRowLastColumn="0"/>
-              <w:rPr>
-                <w:lang w:val="es-ES"/>
-              </w:rPr>
-            </w:pPr>
-            <w:proofErr w:type="spellStart"/>
-            <w:proofErr w:type="gramStart"/>
-            <w:r>
-              <w:rPr>
-                <w:lang w:val="es-ES"/>
-              </w:rPr>
-              <w:t>Sort</w:t>
-            </w:r>
-            <w:proofErr w:type="spellEnd"/>
-            <w:r>
-              <w:rPr>
-                <w:lang w:val="es-ES"/>
-              </w:rPr>
-              <w:t>(</w:t>
-            </w:r>
-            <w:proofErr w:type="spellStart"/>
-            <w:proofErr w:type="gramEnd"/>
-            <w:r>
-              <w:rPr>
-                <w:lang w:val="es-ES"/>
-              </w:rPr>
-              <w:t>Sortings</w:t>
-            </w:r>
-            <w:proofErr w:type="spellEnd"/>
-            <w:r>
-              <w:rPr>
-                <w:lang w:val="es-ES"/>
-              </w:rPr>
-              <w:t>)</w:t>
-            </w:r>
-          </w:p>
-        </w:tc>
-        <w:tc>
-          <w:tcPr>
-            <w:tcW w:w="508" w:type="pct"/>
-          </w:tcPr>
-          <w:p>
-            <w:pPr>
-              <w:cnfStyle w:val="000000000000" w:firstRow="0" w:lastRow="0" w:firstColumn="0" w:lastColumn="0" w:oddVBand="0" w:evenVBand="0" w:oddHBand="0" w:evenHBand="0" w:firstRowFirstColumn="0" w:firstRowLastColumn="0" w:lastRowFirstColumn="0" w:lastRowLastColumn="0"/>
-              <w:rPr>
-                <w:lang w:val="es-ES"/>
-              </w:rPr>
-            </w:pPr>
-            <w:r>
-              <w:rPr>
-                <w:lang w:val="es-ES"/>
-              </w:rPr>
-              <w:t>Stage5</w:t>
-            </w:r>
-          </w:p>
-        </w:tc>
-        <w:tc>
-          <w:tcPr>
-            <w:tcW w:w="1216" w:type="pct"/>
-          </w:tcPr>
-          <w:p>
-            <w:pPr>
-              <w:cnfStyle w:val="000000000000" w:firstRow="0" w:lastRow="0" w:firstColumn="0" w:lastColumn="0" w:oddVBand="0" w:evenVBand="0" w:oddHBand="0" w:evenHBand="0" w:firstRowFirstColumn="0" w:firstRowLastColumn="0" w:lastRowFirstColumn="0" w:lastRowLastColumn="0"/>
-              <w:rPr>
-                <w:lang w:val="es-ES"/>
-              </w:rPr>
-            </w:pPr>
-            <w:proofErr w:type="spellStart"/>
-            <w:r>
-              <w:rPr>
-                <w:lang w:val="es-ES"/>
-              </w:rPr>
-              <w:t>Sortings.DESTINATION</w:t>
-            </w:r>
-            <w:proofErr w:type="spellEnd"/>
-          </w:p>
-        </w:tc>
-        <w:tc>
-          <w:tcPr>
-            <w:tcW w:w="1708" w:type="pct"/>
-          </w:tcPr>
-          <w:p>
-            <w:pPr>
-              <w:cnfStyle w:val="000000000000" w:firstRow="0" w:lastRow="0" w:firstColumn="0" w:lastColumn="0" w:oddVBand="0" w:evenVBand="0" w:oddHBand="0" w:evenHBand="0" w:firstRowFirstColumn="0" w:firstRowLastColumn="0" w:lastRowFirstColumn="0" w:lastRowLastColumn="0"/>
-              <w:rPr>
-                <w:lang w:val="es-ES"/>
-              </w:rPr>
-            </w:pPr>
-            <w:r>
-              <w:rPr>
-                <w:lang w:val="es-ES"/>
-              </w:rPr>
-              <w:t>La lista se ordena en el siguiente orden: cuarto, primero, segundo, tercero.</w:t>
-            </w:r>
-          </w:p>
-        </w:tc>
-      </w:tr>
-      <w:tr>
-        <w:trPr>
-          <w:cnfStyle w:val="000000100000" w:firstRow="0" w:lastRow="0" w:firstColumn="0" w:lastColumn="0" w:oddVBand="0" w:evenVBand="0" w:oddHBand="1" w:evenHBand="0" w:firstRowFirstColumn="0" w:firstRowLastColumn="0" w:lastRowFirstColumn="0" w:lastRowLastColumn="0"/>
-          <w:trHeight w:val="399"/>
-        </w:trPr>
-        <w:tc>
-          <w:tcPr>
-            <w:cnfStyle w:val="001000000000" w:firstRow="0" w:lastRow="0" w:firstColumn="1" w:lastColumn="0" w:oddVBand="0" w:evenVBand="0" w:oddHBand="0" w:evenHBand="0" w:firstRowFirstColumn="0" w:firstRowLastColumn="0" w:lastRowFirstColumn="0" w:lastRowLastColumn="0"/>
-            <w:tcW w:w="570" w:type="pct"/>
-          </w:tcPr>
-          <w:p>
-            <w:pPr>
-              <w:rPr>
-                <w:b w:val="0"/>
-                <w:lang w:val="es-ES"/>
-              </w:rPr>
-            </w:pPr>
-            <w:proofErr w:type="spellStart"/>
-            <w:r>
-              <w:rPr>
-                <w:b w:val="0"/>
-                <w:lang w:val="es-ES"/>
-              </w:rPr>
-              <w:t>AirportTest</w:t>
-            </w:r>
-            <w:proofErr w:type="spellEnd"/>
-          </w:p>
-        </w:tc>
-        <w:tc>
-          <w:tcPr>
-            <w:tcW w:w="998" w:type="pct"/>
-          </w:tcPr>
-          <w:p>
-            <w:pPr>
-              <w:cnfStyle w:val="000000100000" w:firstRow="0" w:lastRow="0" w:firstColumn="0" w:lastColumn="0" w:oddVBand="0" w:evenVBand="0" w:oddHBand="1" w:evenHBand="0" w:firstRowFirstColumn="0" w:firstRowLastColumn="0" w:lastRowFirstColumn="0" w:lastRowLastColumn="0"/>
-              <w:rPr>
-                <w:lang w:val="es-ES"/>
-              </w:rPr>
-            </w:pPr>
-            <w:proofErr w:type="spellStart"/>
-            <w:proofErr w:type="gramStart"/>
-            <w:r>
-              <w:rPr>
-                <w:lang w:val="es-ES"/>
-              </w:rPr>
-              <w:t>Sort</w:t>
-            </w:r>
-            <w:proofErr w:type="spellEnd"/>
-            <w:r>
-              <w:rPr>
-                <w:lang w:val="es-ES"/>
-              </w:rPr>
-              <w:t>(</w:t>
-            </w:r>
-            <w:proofErr w:type="spellStart"/>
-            <w:proofErr w:type="gramEnd"/>
-            <w:r>
-              <w:rPr>
-                <w:lang w:val="es-ES"/>
-              </w:rPr>
-              <w:t>Sortings</w:t>
-            </w:r>
-            <w:proofErr w:type="spellEnd"/>
-            <w:r>
-              <w:rPr>
-                <w:lang w:val="es-ES"/>
-              </w:rPr>
-              <w:t>)</w:t>
-            </w:r>
-          </w:p>
-        </w:tc>
-        <w:tc>
-          <w:tcPr>
-            <w:tcW w:w="508" w:type="pct"/>
-          </w:tcPr>
-          <w:p>
-            <w:pPr>
-              <w:cnfStyle w:val="000000100000" w:firstRow="0" w:lastRow="0" w:firstColumn="0" w:lastColumn="0" w:oddVBand="0" w:evenVBand="0" w:oddHBand="1" w:evenHBand="0" w:firstRowFirstColumn="0" w:firstRowLastColumn="0" w:lastRowFirstColumn="0" w:lastRowLastColumn="0"/>
-              <w:rPr>
-                <w:lang w:val="es-ES"/>
-              </w:rPr>
-            </w:pPr>
-            <w:r>
-              <w:rPr>
-                <w:lang w:val="es-ES"/>
-              </w:rPr>
-              <w:t>Stage5</w:t>
-            </w:r>
-          </w:p>
-        </w:tc>
-        <w:tc>
-          <w:tcPr>
-            <w:tcW w:w="1216" w:type="pct"/>
-          </w:tcPr>
-          <w:p>
-            <w:pPr>
-              <w:cnfStyle w:val="000000100000" w:firstRow="0" w:lastRow="0" w:firstColumn="0" w:lastColumn="0" w:oddVBand="0" w:evenVBand="0" w:oddHBand="1" w:evenHBand="0" w:firstRowFirstColumn="0" w:firstRowLastColumn="0" w:lastRowFirstColumn="0" w:lastRowLastColumn="0"/>
-              <w:rPr>
-                <w:lang w:val="es-ES"/>
-              </w:rPr>
-            </w:pPr>
-            <w:proofErr w:type="spellStart"/>
-            <w:r>
-              <w:rPr>
-                <w:lang w:val="es-ES"/>
-              </w:rPr>
-              <w:t>Sortings.FLIGHT_NUMBER</w:t>
-            </w:r>
-            <w:proofErr w:type="spellEnd"/>
-          </w:p>
-        </w:tc>
-        <w:tc>
-          <w:tcPr>
-            <w:tcW w:w="1708" w:type="pct"/>
-          </w:tcPr>
-          <w:p>
-            <w:pPr>
-              <w:cnfStyle w:val="000000100000" w:firstRow="0" w:lastRow="0" w:firstColumn="0" w:lastColumn="0" w:oddVBand="0" w:evenVBand="0" w:oddHBand="1" w:evenHBand="0" w:firstRowFirstColumn="0" w:firstRowLastColumn="0" w:lastRowFirstColumn="0" w:lastRowLastColumn="0"/>
-              <w:rPr>
-                <w:lang w:val="es-ES"/>
-              </w:rPr>
-            </w:pPr>
-            <w:r>
-              <w:rPr>
-                <w:lang w:val="es-ES"/>
-              </w:rPr>
-              <w:t>La lista se ordena en el siguiente orden: tercero, cuarto, segundo, primero.</w:t>
-            </w:r>
-          </w:p>
-        </w:tc>
-      </w:tr>
-      <w:tr>
-        <w:trPr>
-          <w:trHeight w:val="399"/>
-        </w:trPr>
-        <w:tc>
-          <w:tcPr>
-            <w:cnfStyle w:val="001000000000" w:firstRow="0" w:lastRow="0" w:firstColumn="1" w:lastColumn="0" w:oddVBand="0" w:evenVBand="0" w:oddHBand="0" w:evenHBand="0" w:firstRowFirstColumn="0" w:firstRowLastColumn="0" w:lastRowFirstColumn="0" w:lastRowLastColumn="0"/>
-            <w:tcW w:w="570" w:type="pct"/>
-          </w:tcPr>
-          <w:p>
-            <w:pPr>
-              <w:rPr>
-                <w:b w:val="0"/>
-                <w:lang w:val="es-ES"/>
-              </w:rPr>
-            </w:pPr>
-            <w:proofErr w:type="spellStart"/>
-            <w:r>
-              <w:rPr>
-                <w:b w:val="0"/>
-                <w:lang w:val="es-ES"/>
-              </w:rPr>
-              <w:t>AirportTest</w:t>
-            </w:r>
-            <w:proofErr w:type="spellEnd"/>
-          </w:p>
-        </w:tc>
-        <w:tc>
-          <w:tcPr>
-            <w:tcW w:w="998" w:type="pct"/>
-          </w:tcPr>
-          <w:p>
-            <w:pPr>
-              <w:cnfStyle w:val="000000000000" w:firstRow="0" w:lastRow="0" w:firstColumn="0" w:lastColumn="0" w:oddVBand="0" w:evenVBand="0" w:oddHBand="0" w:evenHBand="0" w:firstRowFirstColumn="0" w:firstRowLastColumn="0" w:lastRowFirstColumn="0" w:lastRowLastColumn="0"/>
-              <w:rPr>
-                <w:lang w:val="es-ES"/>
-              </w:rPr>
-            </w:pPr>
-            <w:proofErr w:type="spellStart"/>
-            <w:proofErr w:type="gramStart"/>
-            <w:r>
-              <w:rPr>
-                <w:lang w:val="es-ES"/>
-              </w:rPr>
-              <w:t>Sort</w:t>
-            </w:r>
-            <w:proofErr w:type="spellEnd"/>
-            <w:r>
-              <w:rPr>
-                <w:lang w:val="es-ES"/>
-              </w:rPr>
-              <w:t>(</w:t>
-            </w:r>
-            <w:proofErr w:type="spellStart"/>
-            <w:proofErr w:type="gramEnd"/>
-            <w:r>
-              <w:rPr>
-                <w:lang w:val="es-ES"/>
-              </w:rPr>
-              <w:t>Sortings</w:t>
-            </w:r>
-            <w:proofErr w:type="spellEnd"/>
-            <w:r>
-              <w:rPr>
-                <w:lang w:val="es-ES"/>
-              </w:rPr>
-              <w:t>)</w:t>
-            </w:r>
-          </w:p>
-        </w:tc>
-        <w:tc>
-          <w:tcPr>
-            <w:tcW w:w="508" w:type="pct"/>
-          </w:tcPr>
-          <w:p>
-            <w:pPr>
-              <w:cnfStyle w:val="000000000000" w:firstRow="0" w:lastRow="0" w:firstColumn="0" w:lastColumn="0" w:oddVBand="0" w:evenVBand="0" w:oddHBand="0" w:evenHBand="0" w:firstRowFirstColumn="0" w:firstRowLastColumn="0" w:lastRowFirstColumn="0" w:lastRowLastColumn="0"/>
-              <w:rPr>
-                <w:lang w:val="es-ES"/>
-              </w:rPr>
-            </w:pPr>
-            <w:r>
-              <w:rPr>
-                <w:lang w:val="es-ES"/>
-              </w:rPr>
-              <w:t>Stage5</w:t>
-            </w:r>
-          </w:p>
-        </w:tc>
-        <w:tc>
-          <w:tcPr>
-            <w:tcW w:w="1216" w:type="pct"/>
-          </w:tcPr>
-          <w:p>
-            <w:pPr>
-              <w:cnfStyle w:val="000000000000" w:firstRow="0" w:lastRow="0" w:firstColumn="0" w:lastColumn="0" w:oddVBand="0" w:evenVBand="0" w:oddHBand="0" w:evenHBand="0" w:firstRowFirstColumn="0" w:firstRowLastColumn="0" w:lastRowFirstColumn="0" w:lastRowLastColumn="0"/>
-              <w:rPr>
-                <w:lang w:val="es-ES"/>
-              </w:rPr>
-            </w:pPr>
-            <w:proofErr w:type="spellStart"/>
-            <w:r>
-              <w:rPr>
-                <w:lang w:val="es-ES"/>
-              </w:rPr>
-              <w:t>Sortings.BOARDING_GATE</w:t>
-            </w:r>
-            <w:proofErr w:type="spellEnd"/>
-          </w:p>
-        </w:tc>
-        <w:tc>
-          <w:tcPr>
-            <w:tcW w:w="1708" w:type="pct"/>
-          </w:tcPr>
-          <w:p>
-            <w:pPr>
-              <w:cnfStyle w:val="000000000000" w:firstRow="0" w:lastRow="0" w:firstColumn="0" w:lastColumn="0" w:oddVBand="0" w:evenVBand="0" w:oddHBand="0" w:evenHBand="0" w:firstRowFirstColumn="0" w:firstRowLastColumn="0" w:lastRowFirstColumn="0" w:lastRowLastColumn="0"/>
               <w:rPr>
                 <w:lang w:val="es-ES"/>
               </w:rPr>
@@ -5247,7 +4756,7 @@
 </file>
 
 <file path=customXml/itemProps1.xml><?xml version="1.0" encoding="utf-8"?>
-<ds:datastoreItem xmlns:ds="http://schemas.openxmlformats.org/officeDocument/2006/customXml" ds:itemID="{E54C6AD5-BEA0-436C-98B4-E1900D2C20E3}">
+<ds:datastoreItem xmlns:ds="http://schemas.openxmlformats.org/officeDocument/2006/customXml" ds:itemID="{4850DE38-458F-4954-AD38-1F8BF9239686}">
   <ds:schemaRefs>
     <ds:schemaRef ds:uri="http://schemas.openxmlformats.org/officeDocument/2006/bibliography"/>
   </ds:schemaRefs>

</xml_diff>